<commit_message>
Final version for submission in Sakai
</commit_message>
<xml_diff>
--- a/docs/Dorm Management System Project Proposal.docx
+++ b/docs/Dorm Management System Project Proposal.docx
@@ -332,8 +332,435 @@
         <w:t xml:space="preserve"> so that they can be addressed the soonest time possible.</w:t>
       </w:r>
     </w:p>
+    <w:p>
+      <w:pPr>
+        <w:rPr>
+          <w:sz w:val="28"/>
+          <w:szCs w:val="28"/>
+        </w:rPr>
+      </w:pPr>
+    </w:p>
+    <w:p>
+      <w:pPr>
+        <w:rPr>
+          <w:sz w:val="28"/>
+          <w:szCs w:val="28"/>
+        </w:rPr>
+      </w:pPr>
+    </w:p>
+    <w:p>
+      <w:pPr>
+        <w:rPr>
+          <w:sz w:val="28"/>
+          <w:szCs w:val="28"/>
+        </w:rPr>
+      </w:pPr>
+    </w:p>
+    <w:p>
+      <w:pPr>
+        <w:rPr>
+          <w:sz w:val="28"/>
+          <w:szCs w:val="28"/>
+        </w:rPr>
+      </w:pPr>
+    </w:p>
+    <w:p>
+      <w:pPr>
+        <w:rPr>
+          <w:sz w:val="28"/>
+          <w:szCs w:val="28"/>
+        </w:rPr>
+      </w:pPr>
+    </w:p>
+    <w:p>
+      <w:pPr>
+        <w:rPr>
+          <w:sz w:val="28"/>
+          <w:szCs w:val="28"/>
+        </w:rPr>
+      </w:pPr>
+    </w:p>
+    <w:p>
+      <w:pPr>
+        <w:jc w:val="center"/>
+        <w:rPr>
+          <w:b/>
+          <w:bCs/>
+          <w:sz w:val="28"/>
+          <w:szCs w:val="28"/>
+        </w:rPr>
+      </w:pPr>
+      <w:r>
+        <w:rPr>
+          <w:b/>
+          <w:bCs/>
+          <w:sz w:val="28"/>
+          <w:szCs w:val="28"/>
+        </w:rPr>
+        <w:lastRenderedPageBreak/>
+        <w:t>Kitchen Key Module – Use Case Diagram</w:t>
+      </w:r>
+    </w:p>
+    <w:p>
+      <w:pPr>
+        <w:jc w:val="center"/>
+        <w:rPr>
+          <w:noProof/>
+        </w:rPr>
+      </w:pPr>
+      <w:r>
+        <w:rPr>
+          <w:noProof/>
+        </w:rPr>
+        <w:drawing>
+          <wp:anchor distT="0" distB="0" distL="114300" distR="114300" simplePos="0" relativeHeight="251658240" behindDoc="1" locked="0" layoutInCell="1" allowOverlap="1" wp14:anchorId="10BE37BD" wp14:editId="3C9C7548">
+            <wp:simplePos x="0" y="0"/>
+            <wp:positionH relativeFrom="column">
+              <wp:posOffset>257175</wp:posOffset>
+            </wp:positionH>
+            <wp:positionV relativeFrom="paragraph">
+              <wp:posOffset>196215</wp:posOffset>
+            </wp:positionV>
+            <wp:extent cx="5943600" cy="6188075"/>
+            <wp:effectExtent l="0" t="0" r="0" b="3175"/>
+            <wp:wrapTight wrapText="bothSides">
+              <wp:wrapPolygon edited="0">
+                <wp:start x="0" y="0"/>
+                <wp:lineTo x="0" y="21545"/>
+                <wp:lineTo x="21531" y="21545"/>
+                <wp:lineTo x="21531" y="0"/>
+                <wp:lineTo x="0" y="0"/>
+              </wp:wrapPolygon>
+            </wp:wrapTight>
+            <wp:docPr id="733748941" name="Picture 2" descr="A diagram of a network&#10;&#10;Description automatically generated"/>
+            <wp:cNvGraphicFramePr>
+              <a:graphicFrameLocks xmlns:a="http://schemas.openxmlformats.org/drawingml/2006/main" noChangeAspect="1"/>
+            </wp:cNvGraphicFramePr>
+            <a:graphic xmlns:a="http://schemas.openxmlformats.org/drawingml/2006/main">
+              <a:graphicData uri="http://schemas.openxmlformats.org/drawingml/2006/picture">
+                <pic:pic xmlns:pic="http://schemas.openxmlformats.org/drawingml/2006/picture">
+                  <pic:nvPicPr>
+                    <pic:cNvPr id="733748941" name="Picture 2" descr="A diagram of a network&#10;&#10;Description automatically generated"/>
+                    <pic:cNvPicPr>
+                      <a:picLocks noChangeAspect="1" noChangeArrowheads="1"/>
+                    </pic:cNvPicPr>
+                  </pic:nvPicPr>
+                  <pic:blipFill>
+                    <a:blip r:embed="rId4" cstate="print">
+                      <a:extLst>
+                        <a:ext uri="{28A0092B-C50C-407E-A947-70E740481C1C}">
+                          <a14:useLocalDpi xmlns:a14="http://schemas.microsoft.com/office/drawing/2010/main" val="0"/>
+                        </a:ext>
+                      </a:extLst>
+                    </a:blip>
+                    <a:srcRect/>
+                    <a:stretch>
+                      <a:fillRect/>
+                    </a:stretch>
+                  </pic:blipFill>
+                  <pic:spPr bwMode="auto">
+                    <a:xfrm>
+                      <a:off x="0" y="0"/>
+                      <a:ext cx="5943600" cy="6188075"/>
+                    </a:xfrm>
+                    <a:prstGeom prst="rect">
+                      <a:avLst/>
+                    </a:prstGeom>
+                    <a:noFill/>
+                    <a:ln>
+                      <a:noFill/>
+                    </a:ln>
+                  </pic:spPr>
+                </pic:pic>
+              </a:graphicData>
+            </a:graphic>
+            <wp14:sizeRelH relativeFrom="page">
+              <wp14:pctWidth>0</wp14:pctWidth>
+            </wp14:sizeRelH>
+            <wp14:sizeRelV relativeFrom="page">
+              <wp14:pctHeight>0</wp14:pctHeight>
+            </wp14:sizeRelV>
+          </wp:anchor>
+        </w:drawing>
+      </w:r>
+      <w:r>
+        <w:rPr>
+          <w:noProof/>
+        </w:rPr>
+        <w:t xml:space="preserve"> </w:t>
+      </w:r>
+    </w:p>
+    <w:p>
+      <w:pPr>
+        <w:jc w:val="center"/>
+        <w:rPr>
+          <w:noProof/>
+        </w:rPr>
+      </w:pPr>
+    </w:p>
+    <w:p>
+      <w:pPr>
+        <w:jc w:val="center"/>
+        <w:rPr>
+          <w:noProof/>
+        </w:rPr>
+      </w:pPr>
+    </w:p>
+    <w:p>
+      <w:pPr>
+        <w:jc w:val="center"/>
+        <w:rPr>
+          <w:noProof/>
+        </w:rPr>
+      </w:pPr>
+    </w:p>
+    <w:p>
+      <w:pPr>
+        <w:jc w:val="center"/>
+        <w:rPr>
+          <w:b/>
+          <w:bCs/>
+          <w:sz w:val="28"/>
+          <w:szCs w:val="28"/>
+        </w:rPr>
+      </w:pPr>
+    </w:p>
+    <w:p>
+      <w:pPr>
+        <w:jc w:val="center"/>
+        <w:rPr>
+          <w:b/>
+          <w:bCs/>
+          <w:sz w:val="28"/>
+          <w:szCs w:val="28"/>
+        </w:rPr>
+      </w:pPr>
+      <w:r>
+        <w:rPr>
+          <w:b/>
+          <w:bCs/>
+          <w:sz w:val="28"/>
+          <w:szCs w:val="28"/>
+        </w:rPr>
+        <w:lastRenderedPageBreak/>
+        <w:t>Room Management Module – Use Case Diagram</w:t>
+      </w:r>
+      <w:r>
+        <w:rPr>
+          <w:noProof/>
+        </w:rPr>
+        <w:t xml:space="preserve"> </w:t>
+      </w:r>
+      <w:r>
+        <w:rPr>
+          <w:noProof/>
+        </w:rPr>
+        <w:drawing>
+          <wp:anchor distT="0" distB="0" distL="114300" distR="114300" simplePos="0" relativeHeight="251659264" behindDoc="1" locked="0" layoutInCell="1" allowOverlap="1" wp14:anchorId="6C6D1165" wp14:editId="7179ADDF">
+            <wp:simplePos x="0" y="0"/>
+            <wp:positionH relativeFrom="page">
+              <wp:posOffset>952500</wp:posOffset>
+            </wp:positionH>
+            <wp:positionV relativeFrom="paragraph">
+              <wp:posOffset>276225</wp:posOffset>
+            </wp:positionV>
+            <wp:extent cx="5943600" cy="7677785"/>
+            <wp:effectExtent l="0" t="0" r="0" b="0"/>
+            <wp:wrapTight wrapText="bothSides">
+              <wp:wrapPolygon edited="0">
+                <wp:start x="0" y="0"/>
+                <wp:lineTo x="0" y="21545"/>
+                <wp:lineTo x="21531" y="21545"/>
+                <wp:lineTo x="21531" y="0"/>
+                <wp:lineTo x="0" y="0"/>
+              </wp:wrapPolygon>
+            </wp:wrapTight>
+            <wp:docPr id="992872924" name="Picture 1" descr="A diagram of a diagram&#10;&#10;Description automatically generated"/>
+            <wp:cNvGraphicFramePr>
+              <a:graphicFrameLocks xmlns:a="http://schemas.openxmlformats.org/drawingml/2006/main" noChangeAspect="1"/>
+            </wp:cNvGraphicFramePr>
+            <a:graphic xmlns:a="http://schemas.openxmlformats.org/drawingml/2006/main">
+              <a:graphicData uri="http://schemas.openxmlformats.org/drawingml/2006/picture">
+                <pic:pic xmlns:pic="http://schemas.openxmlformats.org/drawingml/2006/picture">
+                  <pic:nvPicPr>
+                    <pic:cNvPr id="992872924" name="Picture 1" descr="A diagram of a diagram&#10;&#10;Description automatically generated"/>
+                    <pic:cNvPicPr>
+                      <a:picLocks noChangeAspect="1" noChangeArrowheads="1"/>
+                    </pic:cNvPicPr>
+                  </pic:nvPicPr>
+                  <pic:blipFill>
+                    <a:blip r:embed="rId5" cstate="print">
+                      <a:extLst>
+                        <a:ext uri="{28A0092B-C50C-407E-A947-70E740481C1C}">
+                          <a14:useLocalDpi xmlns:a14="http://schemas.microsoft.com/office/drawing/2010/main" val="0"/>
+                        </a:ext>
+                      </a:extLst>
+                    </a:blip>
+                    <a:srcRect/>
+                    <a:stretch>
+                      <a:fillRect/>
+                    </a:stretch>
+                  </pic:blipFill>
+                  <pic:spPr bwMode="auto">
+                    <a:xfrm>
+                      <a:off x="0" y="0"/>
+                      <a:ext cx="5943600" cy="7677785"/>
+                    </a:xfrm>
+                    <a:prstGeom prst="rect">
+                      <a:avLst/>
+                    </a:prstGeom>
+                    <a:noFill/>
+                    <a:ln>
+                      <a:noFill/>
+                    </a:ln>
+                  </pic:spPr>
+                </pic:pic>
+              </a:graphicData>
+            </a:graphic>
+            <wp14:sizeRelH relativeFrom="page">
+              <wp14:pctWidth>0</wp14:pctWidth>
+            </wp14:sizeRelH>
+            <wp14:sizeRelV relativeFrom="page">
+              <wp14:pctHeight>0</wp14:pctHeight>
+            </wp14:sizeRelV>
+          </wp:anchor>
+        </w:drawing>
+      </w:r>
+    </w:p>
+    <w:p>
+      <w:pPr>
+        <w:rPr>
+          <w:b/>
+          <w:bCs/>
+          <w:sz w:val="28"/>
+          <w:szCs w:val="28"/>
+        </w:rPr>
+      </w:pPr>
+      <w:r>
+        <w:rPr>
+          <w:b/>
+          <w:bCs/>
+          <w:sz w:val="28"/>
+          <w:szCs w:val="28"/>
+        </w:rPr>
+        <w:br w:type="page"/>
+      </w:r>
+    </w:p>
+    <w:p>
+      <w:pPr>
+        <w:jc w:val="center"/>
+        <w:rPr>
+          <w:b/>
+          <w:bCs/>
+          <w:sz w:val="28"/>
+          <w:szCs w:val="28"/>
+        </w:rPr>
+        <w:sectPr>
+          <w:pgSz w:w="12240" w:h="15840"/>
+          <w:pgMar w:top="1440" w:right="1440" w:bottom="1440" w:left="1440" w:header="708" w:footer="708" w:gutter="0"/>
+          <w:cols w:space="708"/>
+          <w:docGrid w:linePitch="360"/>
+        </w:sectPr>
+      </w:pPr>
+    </w:p>
+    <w:p>
+      <w:pPr>
+        <w:jc w:val="center"/>
+        <w:rPr>
+          <w:b/>
+          <w:bCs/>
+          <w:sz w:val="28"/>
+          <w:szCs w:val="28"/>
+        </w:rPr>
+      </w:pPr>
+      <w:r>
+        <w:rPr>
+          <w:noProof/>
+        </w:rPr>
+        <w:lastRenderedPageBreak/>
+        <w:drawing>
+          <wp:anchor distT="0" distB="0" distL="114300" distR="114300" simplePos="0" relativeHeight="251660288" behindDoc="1" locked="0" layoutInCell="1" allowOverlap="1" wp14:anchorId="7EEF9C08" wp14:editId="7F26AE92">
+            <wp:simplePos x="0" y="0"/>
+            <wp:positionH relativeFrom="margin">
+              <wp:posOffset>152400</wp:posOffset>
+            </wp:positionH>
+            <wp:positionV relativeFrom="paragraph">
+              <wp:posOffset>482600</wp:posOffset>
+            </wp:positionV>
+            <wp:extent cx="8229600" cy="5429250"/>
+            <wp:effectExtent l="0" t="0" r="0" b="0"/>
+            <wp:wrapTight wrapText="bothSides">
+              <wp:wrapPolygon edited="0">
+                <wp:start x="0" y="0"/>
+                <wp:lineTo x="0" y="21524"/>
+                <wp:lineTo x="21550" y="21524"/>
+                <wp:lineTo x="21550" y="0"/>
+                <wp:lineTo x="0" y="0"/>
+              </wp:wrapPolygon>
+            </wp:wrapTight>
+            <wp:docPr id="1116891332" name="Picture 3"/>
+            <wp:cNvGraphicFramePr>
+              <a:graphicFrameLocks xmlns:a="http://schemas.openxmlformats.org/drawingml/2006/main" noChangeAspect="1"/>
+            </wp:cNvGraphicFramePr>
+            <a:graphic xmlns:a="http://schemas.openxmlformats.org/drawingml/2006/main">
+              <a:graphicData uri="http://schemas.openxmlformats.org/drawingml/2006/picture">
+                <pic:pic xmlns:pic="http://schemas.openxmlformats.org/drawingml/2006/picture">
+                  <pic:nvPicPr>
+                    <pic:cNvPr id="0" name="Picture 5"/>
+                    <pic:cNvPicPr>
+                      <a:picLocks noChangeAspect="1" noChangeArrowheads="1"/>
+                    </pic:cNvPicPr>
+                  </pic:nvPicPr>
+                  <pic:blipFill>
+                    <a:blip r:embed="rId6" cstate="print">
+                      <a:extLst>
+                        <a:ext uri="{28A0092B-C50C-407E-A947-70E740481C1C}">
+                          <a14:useLocalDpi xmlns:a14="http://schemas.microsoft.com/office/drawing/2010/main" val="0"/>
+                        </a:ext>
+                      </a:extLst>
+                    </a:blip>
+                    <a:srcRect/>
+                    <a:stretch>
+                      <a:fillRect/>
+                    </a:stretch>
+                  </pic:blipFill>
+                  <pic:spPr bwMode="auto">
+                    <a:xfrm>
+                      <a:off x="0" y="0"/>
+                      <a:ext cx="8229600" cy="5429250"/>
+                    </a:xfrm>
+                    <a:prstGeom prst="rect">
+                      <a:avLst/>
+                    </a:prstGeom>
+                    <a:noFill/>
+                    <a:ln>
+                      <a:noFill/>
+                    </a:ln>
+                  </pic:spPr>
+                </pic:pic>
+              </a:graphicData>
+            </a:graphic>
+            <wp14:sizeRelH relativeFrom="page">
+              <wp14:pctWidth>0</wp14:pctWidth>
+            </wp14:sizeRelH>
+            <wp14:sizeRelV relativeFrom="page">
+              <wp14:pctHeight>0</wp14:pctHeight>
+            </wp14:sizeRelV>
+          </wp:anchor>
+        </w:drawing>
+      </w:r>
+      <w:r>
+        <w:rPr>
+          <w:b/>
+          <w:bCs/>
+          <w:sz w:val="28"/>
+          <w:szCs w:val="28"/>
+        </w:rPr>
+        <w:t>Dorm Management System – Class Diagram</w:t>
+      </w:r>
+    </w:p>
     <w:sectPr>
-      <w:pgSz w:w="12240" w:h="15840"/>
+      <w:pgSz w:w="15840" w:h="12240" w:orient="landscape"/>
       <w:pgMar w:top="1440" w:right="1440" w:bottom="1440" w:left="1440" w:header="708" w:footer="708" w:gutter="0"/>
       <w:cols w:space="708"/>
       <w:docGrid w:linePitch="360"/>

</xml_diff>